<commit_message>
project v2 completed ready for submission
</commit_message>
<xml_diff>
--- a/project/Assignment2.docx
+++ b/project/Assignment2.docx
@@ -1,6 +1,6 @@
 
 <file path=word/document.xml><?xml version="1.0" encoding="utf-8"?>
-<w:document xmlns:wpc="http://schemas.microsoft.com/office/word/2010/wordprocessingCanvas" xmlns:cx="http://schemas.microsoft.com/office/drawing/2014/chartex" xmlns:cx1="http://schemas.microsoft.com/office/drawing/2015/9/8/chartex" xmlns:cx2="http://schemas.microsoft.com/office/drawing/2015/10/21/chartex" xmlns:mc="http://schemas.openxmlformats.org/markup-compatibility/2006" xmlns:o="urn:schemas-microsoft-com:office:office" xmlns:r="http://schemas.openxmlformats.org/officeDocument/2006/relationships" xmlns:m="http://schemas.openxmlformats.org/officeDocument/2006/math" xmlns:v="urn:schemas-microsoft-com:vml" xmlns:wp14="http://schemas.microsoft.com/office/word/2010/wordprocessingDrawing" xmlns:wp="http://schemas.openxmlformats.org/drawingml/2006/wordprocessingDrawing" xmlns:w10="urn:schemas-microsoft-com:office:word" xmlns:w="http://schemas.openxmlformats.org/wordprocessingml/2006/main" xmlns:w14="http://schemas.microsoft.com/office/word/2010/wordml" xmlns:w15="http://schemas.microsoft.com/office/word/2012/wordml" xmlns:w16se="http://schemas.microsoft.com/office/word/2015/wordml/symex" xmlns:wpg="http://schemas.microsoft.com/office/word/2010/wordprocessingGroup" xmlns:wpi="http://schemas.microsoft.com/office/word/2010/wordprocessingInk" xmlns:wne="http://schemas.microsoft.com/office/word/2006/wordml" xmlns:wps="http://schemas.microsoft.com/office/word/2010/wordprocessingShape" mc:Ignorable="w14 w15 w16se wp14">
+<w:document xmlns:wpc="http://schemas.microsoft.com/office/word/2010/wordprocessingCanvas" xmlns:cx="http://schemas.microsoft.com/office/drawing/2014/chartex" xmlns:mc="http://schemas.openxmlformats.org/markup-compatibility/2006" xmlns:o="urn:schemas-microsoft-com:office:office" xmlns:r="http://schemas.openxmlformats.org/officeDocument/2006/relationships" xmlns:m="http://schemas.openxmlformats.org/officeDocument/2006/math" xmlns:v="urn:schemas-microsoft-com:vml" xmlns:wp14="http://schemas.microsoft.com/office/word/2010/wordprocessingDrawing" xmlns:wp="http://schemas.openxmlformats.org/drawingml/2006/wordprocessingDrawing" xmlns:w10="urn:schemas-microsoft-com:office:word" xmlns:w="http://schemas.openxmlformats.org/wordprocessingml/2006/main" xmlns:w14="http://schemas.microsoft.com/office/word/2010/wordml" xmlns:w15="http://schemas.microsoft.com/office/word/2012/wordml" xmlns:w16se="http://schemas.microsoft.com/office/word/2015/wordml/symex" xmlns:wpg="http://schemas.microsoft.com/office/word/2010/wordprocessingGroup" xmlns:wpi="http://schemas.microsoft.com/office/word/2010/wordprocessingInk" xmlns:wne="http://schemas.microsoft.com/office/word/2006/wordml" xmlns:wps="http://schemas.microsoft.com/office/word/2010/wordprocessingShape" mc:Ignorable="w14 w15 w16se wp14">
   <w:body>
     <w:p>
       <w:pPr>
@@ -212,8 +212,16 @@
           <w:ilvl w:val="0"/>
           <w:numId w:val="7"/>
         </w:numPr>
-      </w:pPr>
-      <w:r>
+        <w:rPr>
+          <w:highlight w:val="yellow"/>
+        </w:rPr>
+      </w:pPr>
+      <w:bookmarkStart w:id="0" w:name="_GoBack"/>
+      <w:bookmarkEnd w:id="0"/>
+      <w:r>
+        <w:rPr>
+          <w:highlight w:val="yellow"/>
+        </w:rPr>
         <w:t>The password must match each other.</w:t>
       </w:r>
     </w:p>
@@ -359,8 +367,6 @@
       <w:r>
         <w:t>If you have the minimum done then you may like to think about extra functionality you could include.</w:t>
       </w:r>
-      <w:bookmarkStart w:id="0" w:name="_GoBack"/>
-      <w:bookmarkEnd w:id="0"/>
     </w:p>
     <w:p>
       <w:r>
@@ -1177,7 +1183,7 @@
 </file>
 
 <file path=word/endnotes.xml><?xml version="1.0" encoding="utf-8"?>
-<w:endnotes xmlns:wpc="http://schemas.microsoft.com/office/word/2010/wordprocessingCanvas" xmlns:cx="http://schemas.microsoft.com/office/drawing/2014/chartex" xmlns:cx1="http://schemas.microsoft.com/office/drawing/2015/9/8/chartex" xmlns:cx2="http://schemas.microsoft.com/office/drawing/2015/10/21/chartex" xmlns:mc="http://schemas.openxmlformats.org/markup-compatibility/2006" xmlns:o="urn:schemas-microsoft-com:office:office" xmlns:r="http://schemas.openxmlformats.org/officeDocument/2006/relationships" xmlns:m="http://schemas.openxmlformats.org/officeDocument/2006/math" xmlns:v="urn:schemas-microsoft-com:vml" xmlns:wp14="http://schemas.microsoft.com/office/word/2010/wordprocessingDrawing" xmlns:wp="http://schemas.openxmlformats.org/drawingml/2006/wordprocessingDrawing" xmlns:w10="urn:schemas-microsoft-com:office:word" xmlns:w="http://schemas.openxmlformats.org/wordprocessingml/2006/main" xmlns:w14="http://schemas.microsoft.com/office/word/2010/wordml" xmlns:w15="http://schemas.microsoft.com/office/word/2012/wordml" xmlns:w16se="http://schemas.microsoft.com/office/word/2015/wordml/symex" xmlns:wpg="http://schemas.microsoft.com/office/word/2010/wordprocessingGroup" xmlns:wpi="http://schemas.microsoft.com/office/word/2010/wordprocessingInk" xmlns:wne="http://schemas.microsoft.com/office/word/2006/wordml" xmlns:wps="http://schemas.microsoft.com/office/word/2010/wordprocessingShape" mc:Ignorable="w14 w15 w16se wp14">
+<w:endnotes xmlns:wpc="http://schemas.microsoft.com/office/word/2010/wordprocessingCanvas" xmlns:cx="http://schemas.microsoft.com/office/drawing/2014/chartex" xmlns:mc="http://schemas.openxmlformats.org/markup-compatibility/2006" xmlns:o="urn:schemas-microsoft-com:office:office" xmlns:r="http://schemas.openxmlformats.org/officeDocument/2006/relationships" xmlns:m="http://schemas.openxmlformats.org/officeDocument/2006/math" xmlns:v="urn:schemas-microsoft-com:vml" xmlns:wp14="http://schemas.microsoft.com/office/word/2010/wordprocessingDrawing" xmlns:wp="http://schemas.openxmlformats.org/drawingml/2006/wordprocessingDrawing" xmlns:w10="urn:schemas-microsoft-com:office:word" xmlns:w="http://schemas.openxmlformats.org/wordprocessingml/2006/main" xmlns:w14="http://schemas.microsoft.com/office/word/2010/wordml" xmlns:w15="http://schemas.microsoft.com/office/word/2012/wordml" xmlns:w16se="http://schemas.microsoft.com/office/word/2015/wordml/symex" xmlns:wpg="http://schemas.microsoft.com/office/word/2010/wordprocessingGroup" xmlns:wpi="http://schemas.microsoft.com/office/word/2010/wordprocessingInk" xmlns:wne="http://schemas.microsoft.com/office/word/2006/wordml" xmlns:wps="http://schemas.microsoft.com/office/word/2010/wordprocessingShape" mc:Ignorable="w14 w15 w16se wp14">
   <w:endnote w:type="separator" w:id="-1">
     <w:p>
       <w:pPr>
@@ -1202,7 +1208,7 @@
 </file>
 
 <file path=word/footer1.xml><?xml version="1.0" encoding="utf-8"?>
-<w:ftr xmlns:wpc="http://schemas.microsoft.com/office/word/2010/wordprocessingCanvas" xmlns:cx="http://schemas.microsoft.com/office/drawing/2014/chartex" xmlns:cx1="http://schemas.microsoft.com/office/drawing/2015/9/8/chartex" xmlns:cx2="http://schemas.microsoft.com/office/drawing/2015/10/21/chartex" xmlns:mc="http://schemas.openxmlformats.org/markup-compatibility/2006" xmlns:o="urn:schemas-microsoft-com:office:office" xmlns:r="http://schemas.openxmlformats.org/officeDocument/2006/relationships" xmlns:m="http://schemas.openxmlformats.org/officeDocument/2006/math" xmlns:v="urn:schemas-microsoft-com:vml" xmlns:wp14="http://schemas.microsoft.com/office/word/2010/wordprocessingDrawing" xmlns:wp="http://schemas.openxmlformats.org/drawingml/2006/wordprocessingDrawing" xmlns:w10="urn:schemas-microsoft-com:office:word" xmlns:w="http://schemas.openxmlformats.org/wordprocessingml/2006/main" xmlns:w14="http://schemas.microsoft.com/office/word/2010/wordml" xmlns:w15="http://schemas.microsoft.com/office/word/2012/wordml" xmlns:w16se="http://schemas.microsoft.com/office/word/2015/wordml/symex" xmlns:wpg="http://schemas.microsoft.com/office/word/2010/wordprocessingGroup" xmlns:wpi="http://schemas.microsoft.com/office/word/2010/wordprocessingInk" xmlns:wne="http://schemas.microsoft.com/office/word/2006/wordml" xmlns:wps="http://schemas.microsoft.com/office/word/2010/wordprocessingShape" mc:Ignorable="w14 w15 w16se wp14">
+<w:ftr xmlns:wpc="http://schemas.microsoft.com/office/word/2010/wordprocessingCanvas" xmlns:cx="http://schemas.microsoft.com/office/drawing/2014/chartex" xmlns:mc="http://schemas.openxmlformats.org/markup-compatibility/2006" xmlns:o="urn:schemas-microsoft-com:office:office" xmlns:r="http://schemas.openxmlformats.org/officeDocument/2006/relationships" xmlns:m="http://schemas.openxmlformats.org/officeDocument/2006/math" xmlns:v="urn:schemas-microsoft-com:vml" xmlns:wp14="http://schemas.microsoft.com/office/word/2010/wordprocessingDrawing" xmlns:wp="http://schemas.openxmlformats.org/drawingml/2006/wordprocessingDrawing" xmlns:w10="urn:schemas-microsoft-com:office:word" xmlns:w="http://schemas.openxmlformats.org/wordprocessingml/2006/main" xmlns:w14="http://schemas.microsoft.com/office/word/2010/wordml" xmlns:w15="http://schemas.microsoft.com/office/word/2012/wordml" xmlns:w16se="http://schemas.microsoft.com/office/word/2015/wordml/symex" xmlns:wpg="http://schemas.microsoft.com/office/word/2010/wordprocessingGroup" xmlns:wpi="http://schemas.microsoft.com/office/word/2010/wordprocessingInk" xmlns:wne="http://schemas.microsoft.com/office/word/2006/wordml" xmlns:wps="http://schemas.microsoft.com/office/word/2010/wordprocessingShape" mc:Ignorable="w14 w15 w16se wp14">
   <w:sdt>
     <w:sdtPr>
       <w:id w:val="-619142096"/>
@@ -1211,6 +1217,7 @@
         <w:docPartUnique/>
       </w:docPartObj>
     </w:sdtPr>
+    <w:sdtEndPr/>
     <w:sdtContent>
       <w:sdt>
         <w:sdtPr>
@@ -1220,6 +1227,7 @@
             <w:docPartUnique/>
           </w:docPartObj>
         </w:sdtPr>
+        <w:sdtEndPr/>
         <w:sdtContent>
           <w:p>
             <w:pPr>
@@ -1260,7 +1268,7 @@
                 <w:bCs/>
                 <w:noProof/>
               </w:rPr>
-              <w:t>2</w:t>
+              <w:t>1</w:t>
             </w:r>
             <w:r>
               <w:rPr>
@@ -1330,7 +1338,7 @@
 </file>
 
 <file path=word/footnotes.xml><?xml version="1.0" encoding="utf-8"?>
-<w:footnotes xmlns:wpc="http://schemas.microsoft.com/office/word/2010/wordprocessingCanvas" xmlns:cx="http://schemas.microsoft.com/office/drawing/2014/chartex" xmlns:cx1="http://schemas.microsoft.com/office/drawing/2015/9/8/chartex" xmlns:cx2="http://schemas.microsoft.com/office/drawing/2015/10/21/chartex" xmlns:mc="http://schemas.openxmlformats.org/markup-compatibility/2006" xmlns:o="urn:schemas-microsoft-com:office:office" xmlns:r="http://schemas.openxmlformats.org/officeDocument/2006/relationships" xmlns:m="http://schemas.openxmlformats.org/officeDocument/2006/math" xmlns:v="urn:schemas-microsoft-com:vml" xmlns:wp14="http://schemas.microsoft.com/office/word/2010/wordprocessingDrawing" xmlns:wp="http://schemas.openxmlformats.org/drawingml/2006/wordprocessingDrawing" xmlns:w10="urn:schemas-microsoft-com:office:word" xmlns:w="http://schemas.openxmlformats.org/wordprocessingml/2006/main" xmlns:w14="http://schemas.microsoft.com/office/word/2010/wordml" xmlns:w15="http://schemas.microsoft.com/office/word/2012/wordml" xmlns:w16se="http://schemas.microsoft.com/office/word/2015/wordml/symex" xmlns:wpg="http://schemas.microsoft.com/office/word/2010/wordprocessingGroup" xmlns:wpi="http://schemas.microsoft.com/office/word/2010/wordprocessingInk" xmlns:wne="http://schemas.microsoft.com/office/word/2006/wordml" xmlns:wps="http://schemas.microsoft.com/office/word/2010/wordprocessingShape" mc:Ignorable="w14 w15 w16se wp14">
+<w:footnotes xmlns:wpc="http://schemas.microsoft.com/office/word/2010/wordprocessingCanvas" xmlns:cx="http://schemas.microsoft.com/office/drawing/2014/chartex" xmlns:mc="http://schemas.openxmlformats.org/markup-compatibility/2006" xmlns:o="urn:schemas-microsoft-com:office:office" xmlns:r="http://schemas.openxmlformats.org/officeDocument/2006/relationships" xmlns:m="http://schemas.openxmlformats.org/officeDocument/2006/math" xmlns:v="urn:schemas-microsoft-com:vml" xmlns:wp14="http://schemas.microsoft.com/office/word/2010/wordprocessingDrawing" xmlns:wp="http://schemas.openxmlformats.org/drawingml/2006/wordprocessingDrawing" xmlns:w10="urn:schemas-microsoft-com:office:word" xmlns:w="http://schemas.openxmlformats.org/wordprocessingml/2006/main" xmlns:w14="http://schemas.microsoft.com/office/word/2010/wordml" xmlns:w15="http://schemas.microsoft.com/office/word/2012/wordml" xmlns:w16se="http://schemas.microsoft.com/office/word/2015/wordml/symex" xmlns:wpg="http://schemas.microsoft.com/office/word/2010/wordprocessingGroup" xmlns:wpi="http://schemas.microsoft.com/office/word/2010/wordprocessingInk" xmlns:wne="http://schemas.microsoft.com/office/word/2006/wordml" xmlns:wps="http://schemas.microsoft.com/office/word/2010/wordprocessingShape" mc:Ignorable="w14 w15 w16se wp14">
   <w:footnote w:type="separator" w:id="-1">
     <w:p>
       <w:pPr>
@@ -1355,7 +1363,7 @@
 </file>
 
 <file path=word/header1.xml><?xml version="1.0" encoding="utf-8"?>
-<w:hdr xmlns:wpc="http://schemas.microsoft.com/office/word/2010/wordprocessingCanvas" xmlns:cx="http://schemas.microsoft.com/office/drawing/2014/chartex" xmlns:cx1="http://schemas.microsoft.com/office/drawing/2015/9/8/chartex" xmlns:cx2="http://schemas.microsoft.com/office/drawing/2015/10/21/chartex" xmlns:mc="http://schemas.openxmlformats.org/markup-compatibility/2006" xmlns:o="urn:schemas-microsoft-com:office:office" xmlns:r="http://schemas.openxmlformats.org/officeDocument/2006/relationships" xmlns:m="http://schemas.openxmlformats.org/officeDocument/2006/math" xmlns:v="urn:schemas-microsoft-com:vml" xmlns:wp14="http://schemas.microsoft.com/office/word/2010/wordprocessingDrawing" xmlns:wp="http://schemas.openxmlformats.org/drawingml/2006/wordprocessingDrawing" xmlns:w10="urn:schemas-microsoft-com:office:word" xmlns:w="http://schemas.openxmlformats.org/wordprocessingml/2006/main" xmlns:w14="http://schemas.microsoft.com/office/word/2010/wordml" xmlns:w15="http://schemas.microsoft.com/office/word/2012/wordml" xmlns:w16se="http://schemas.microsoft.com/office/word/2015/wordml/symex" xmlns:wpg="http://schemas.microsoft.com/office/word/2010/wordprocessingGroup" xmlns:wpi="http://schemas.microsoft.com/office/word/2010/wordprocessingInk" xmlns:wne="http://schemas.microsoft.com/office/word/2006/wordml" xmlns:wps="http://schemas.microsoft.com/office/word/2010/wordprocessingShape" mc:Ignorable="w14 w15 w16se wp14">
+<w:hdr xmlns:wpc="http://schemas.microsoft.com/office/word/2010/wordprocessingCanvas" xmlns:cx="http://schemas.microsoft.com/office/drawing/2014/chartex" xmlns:mc="http://schemas.openxmlformats.org/markup-compatibility/2006" xmlns:o="urn:schemas-microsoft-com:office:office" xmlns:r="http://schemas.openxmlformats.org/officeDocument/2006/relationships" xmlns:m="http://schemas.openxmlformats.org/officeDocument/2006/math" xmlns:v="urn:schemas-microsoft-com:vml" xmlns:wp14="http://schemas.microsoft.com/office/word/2010/wordprocessingDrawing" xmlns:wp="http://schemas.openxmlformats.org/drawingml/2006/wordprocessingDrawing" xmlns:w10="urn:schemas-microsoft-com:office:word" xmlns:w="http://schemas.openxmlformats.org/wordprocessingml/2006/main" xmlns:w14="http://schemas.microsoft.com/office/word/2010/wordml" xmlns:w15="http://schemas.microsoft.com/office/word/2012/wordml" xmlns:w16se="http://schemas.microsoft.com/office/word/2015/wordml/symex" xmlns:wpg="http://schemas.microsoft.com/office/word/2010/wordprocessingGroup" xmlns:wpi="http://schemas.microsoft.com/office/word/2010/wordprocessingInk" xmlns:wne="http://schemas.microsoft.com/office/word/2006/wordml" xmlns:wps="http://schemas.microsoft.com/office/word/2010/wordprocessingShape" mc:Ignorable="w14 w15 w16se wp14">
   <w:p>
     <w:pPr>
       <w:pStyle w:val="Header"/>
@@ -1388,7 +1396,7 @@
 </file>
 
 <file path=word/numbering.xml><?xml version="1.0" encoding="utf-8"?>
-<w:numbering xmlns:wpc="http://schemas.microsoft.com/office/word/2010/wordprocessingCanvas" xmlns:cx="http://schemas.microsoft.com/office/drawing/2014/chartex" xmlns:cx1="http://schemas.microsoft.com/office/drawing/2015/9/8/chartex" xmlns:cx2="http://schemas.microsoft.com/office/drawing/2015/10/21/chartex" xmlns:mc="http://schemas.openxmlformats.org/markup-compatibility/2006" xmlns:o="urn:schemas-microsoft-com:office:office" xmlns:r="http://schemas.openxmlformats.org/officeDocument/2006/relationships" xmlns:m="http://schemas.openxmlformats.org/officeDocument/2006/math" xmlns:v="urn:schemas-microsoft-com:vml" xmlns:wp14="http://schemas.microsoft.com/office/word/2010/wordprocessingDrawing" xmlns:wp="http://schemas.openxmlformats.org/drawingml/2006/wordprocessingDrawing" xmlns:w10="urn:schemas-microsoft-com:office:word" xmlns:w="http://schemas.openxmlformats.org/wordprocessingml/2006/main" xmlns:w14="http://schemas.microsoft.com/office/word/2010/wordml" xmlns:w15="http://schemas.microsoft.com/office/word/2012/wordml" xmlns:w16se="http://schemas.microsoft.com/office/word/2015/wordml/symex" xmlns:wpg="http://schemas.microsoft.com/office/word/2010/wordprocessingGroup" xmlns:wpi="http://schemas.microsoft.com/office/word/2010/wordprocessingInk" xmlns:wne="http://schemas.microsoft.com/office/word/2006/wordml" xmlns:wps="http://schemas.microsoft.com/office/word/2010/wordprocessingShape" mc:Ignorable="w14 w15 w16se wp14">
+<w:numbering xmlns:wpc="http://schemas.microsoft.com/office/word/2010/wordprocessingCanvas" xmlns:cx="http://schemas.microsoft.com/office/drawing/2014/chartex" xmlns:mc="http://schemas.openxmlformats.org/markup-compatibility/2006" xmlns:o="urn:schemas-microsoft-com:office:office" xmlns:r="http://schemas.openxmlformats.org/officeDocument/2006/relationships" xmlns:m="http://schemas.openxmlformats.org/officeDocument/2006/math" xmlns:v="urn:schemas-microsoft-com:vml" xmlns:wp14="http://schemas.microsoft.com/office/word/2010/wordprocessingDrawing" xmlns:wp="http://schemas.openxmlformats.org/drawingml/2006/wordprocessingDrawing" xmlns:w10="urn:schemas-microsoft-com:office:word" xmlns:w="http://schemas.openxmlformats.org/wordprocessingml/2006/main" xmlns:w14="http://schemas.microsoft.com/office/word/2010/wordml" xmlns:w15="http://schemas.microsoft.com/office/word/2012/wordml" xmlns:w16se="http://schemas.microsoft.com/office/word/2015/wordml/symex" xmlns:wpg="http://schemas.microsoft.com/office/word/2010/wordprocessingGroup" xmlns:wpi="http://schemas.microsoft.com/office/word/2010/wordprocessingInk" xmlns:wne="http://schemas.microsoft.com/office/word/2006/wordml" xmlns:wps="http://schemas.microsoft.com/office/word/2010/wordprocessingShape" mc:Ignorable="w14 w15 w16se wp14">
   <w:abstractNum w:abstractNumId="0" w15:restartNumberingAfterBreak="0">
     <w:nsid w:val="0AE22203"/>
     <w:multiLevelType w:val="hybridMultilevel"/>
@@ -2197,7 +2205,7 @@
       </w:pPr>
     </w:pPrDefault>
   </w:docDefaults>
-  <w:latentStyles w:defLockedState="0" w:defUIPriority="99" w:defSemiHidden="0" w:defUnhideWhenUsed="0" w:defQFormat="0" w:count="372">
+  <w:latentStyles w:defLockedState="0" w:defUIPriority="99" w:defSemiHidden="0" w:defUnhideWhenUsed="0" w:defQFormat="0" w:count="371">
     <w:lsdException w:name="Normal" w:uiPriority="0" w:qFormat="1"/>
     <w:lsdException w:name="heading 1" w:uiPriority="9" w:qFormat="1"/>
     <w:lsdException w:name="heading 2" w:semiHidden="1" w:uiPriority="9" w:unhideWhenUsed="1" w:qFormat="1"/>
@@ -2569,7 +2577,6 @@
     <w:lsdException w:name="List Table 5 Dark Accent 6" w:uiPriority="50"/>
     <w:lsdException w:name="List Table 6 Colorful Accent 6" w:uiPriority="51"/>
     <w:lsdException w:name="List Table 7 Colorful Accent 6" w:uiPriority="52"/>
-    <w:lsdException w:name="Mention" w:semiHidden="1" w:unhideWhenUsed="1"/>
   </w:latentStyles>
   <w:style w:type="paragraph" w:default="1" w:styleId="Normal">
     <w:name w:val="Normal"/>

</xml_diff>